<commit_message>
update interpretations and bibliography
</commit_message>
<xml_diff>
--- a/CV-Heart/Write up/template.docx
+++ b/CV-Heart/Write up/template.docx
@@ -5,6 +5,7 @@
     <w:p>
       <w:pPr>
         <w:pStyle w:val="Heading1"/>
+        <w:spacing w:line="480" w:lineRule="auto"/>
       </w:pPr>
       <w:r>
         <w:t>Title</w:t>
@@ -16,27 +17,13 @@
       </w:pPr>
       <w:bookmarkStart w:id="0" w:name="abstract"/>
       <w:r>
-        <w:t>Ab</w:t>
-      </w:r>
-      <w:r>
-        <w:t>stract</w:t>
-      </w:r>
-    </w:p>
-    <w:p>
-      <w:pPr>
-        <w:pStyle w:val="BodyText"/>
-      </w:pPr>
-      <w:r>
-        <w:rPr>
-          <w:b/>
-        </w:rPr>
-        <w:t>Keywords:</w:t>
-      </w:r>
-      <w:r>
-        <w:t xml:space="preserve"> </w:t>
-      </w:r>
-    </w:p>
-    <w:p>
+        <w:t>Abstract</w:t>
+      </w:r>
+    </w:p>
+    <w:p>
+      <w:pPr>
+        <w:spacing w:line="480" w:lineRule="auto"/>
+      </w:pPr>
       <w:r>
         <w:br w:type="page"/>
       </w:r>
@@ -57,7 +44,7 @@
     </w:p>
     <w:p>
       <w:pPr>
-        <w:pStyle w:val="FirstParagraph"/>
+        <w:pStyle w:val="BodyText"/>
       </w:pPr>
       <w:r>
         <w:t xml:space="preserve">Main text </w:t>
@@ -82,28 +69,25 @@
       </w:pPr>
       <w:bookmarkStart w:id="3" w:name="cleaning-and-transforming-cchs-data"/>
       <w:r>
-        <w:t>Sub-</w:t>
-      </w:r>
-      <w:r>
-        <w:t>heading (heading #2)</w:t>
-      </w:r>
-    </w:p>
-    <w:p>
-      <w:pPr>
-        <w:pStyle w:val="FirstParagraph"/>
-      </w:pPr>
-      <w:r>
-        <w:t xml:space="preserve">More text </w:t>
-      </w:r>
-    </w:p>
-    <w:p>
-      <w:pPr>
-        <w:pStyle w:val="Heading2"/>
+        <w:t>Sub-heading (heading #2)</w:t>
+      </w:r>
+    </w:p>
+    <w:p>
+      <w:pPr>
+        <w:pStyle w:val="BodyText"/>
       </w:pPr>
       <w:bookmarkStart w:id="4" w:name="methods"/>
       <w:bookmarkEnd w:id="2"/>
       <w:bookmarkEnd w:id="3"/>
       <w:r>
+        <w:t xml:space="preserve">Main text </w:t>
+      </w:r>
+    </w:p>
+    <w:p>
+      <w:pPr>
+        <w:pStyle w:val="Heading2"/>
+      </w:pPr>
+      <w:r>
         <w:t>Methods</w:t>
       </w:r>
       <w:r>
@@ -122,7 +106,7 @@
     </w:p>
     <w:p>
       <w:pPr>
-        <w:pStyle w:val="FirstParagraph"/>
+        <w:pStyle w:val="BodyText"/>
       </w:pPr>
       <w:r>
         <w:t xml:space="preserve">Main text </w:t>
@@ -149,36 +133,36 @@
     </w:p>
     <w:p>
       <w:pPr>
-        <w:pStyle w:val="FirstParagraph"/>
-      </w:pPr>
-      <w:r>
-        <w:t xml:space="preserve">Main text </w:t>
-      </w:r>
-    </w:p>
-    <w:p>
-      <w:pPr>
-        <w:pStyle w:val="Heading2"/>
+        <w:pStyle w:val="BodyText"/>
       </w:pPr>
       <w:bookmarkStart w:id="6" w:name="discussion"/>
       <w:bookmarkEnd w:id="5"/>
       <w:r>
+        <w:t xml:space="preserve">Main text </w:t>
+      </w:r>
+    </w:p>
+    <w:p>
+      <w:pPr>
+        <w:pStyle w:val="Heading2"/>
+      </w:pPr>
+      <w:r>
         <w:t>Discussion</w:t>
       </w:r>
     </w:p>
     <w:p>
       <w:pPr>
-        <w:pStyle w:val="FirstParagraph"/>
-      </w:pPr>
-      <w:r>
-        <w:t xml:space="preserve">Main text </w:t>
-      </w:r>
-    </w:p>
-    <w:p>
-      <w:pPr>
-        <w:pStyle w:val="Heading2"/>
+        <w:pStyle w:val="BodyText"/>
       </w:pPr>
       <w:bookmarkStart w:id="7" w:name="references"/>
       <w:bookmarkEnd w:id="6"/>
+      <w:r>
+        <w:t xml:space="preserve">Main text </w:t>
+      </w:r>
+    </w:p>
+    <w:p>
+      <w:pPr>
+        <w:pStyle w:val="Heading2"/>
+      </w:pPr>
     </w:p>
     <w:p>
       <w:pPr>
@@ -202,43 +186,6 @@
       <w:pPr>
         <w:pStyle w:val="Heading2"/>
       </w:pPr>
-    </w:p>
-    <w:p>
-      <w:pPr>
-        <w:pStyle w:val="BodyText"/>
-        <w:rPr>
-          <w:lang w:eastAsia="de-DE"/>
-        </w:rPr>
-      </w:pPr>
-    </w:p>
-    <w:p>
-      <w:pPr>
-        <w:pStyle w:val="BodyText"/>
-        <w:rPr>
-          <w:lang w:eastAsia="de-DE"/>
-        </w:rPr>
-      </w:pPr>
-    </w:p>
-    <w:p>
-      <w:pPr>
-        <w:pStyle w:val="BodyText"/>
-        <w:rPr>
-          <w:lang w:eastAsia="de-DE"/>
-        </w:rPr>
-      </w:pPr>
-    </w:p>
-    <w:p>
-      <w:pPr>
-        <w:pStyle w:val="BodyText"/>
-        <w:rPr>
-          <w:lang w:eastAsia="de-DE"/>
-        </w:rPr>
-      </w:pPr>
-    </w:p>
-    <w:p>
-      <w:pPr>
-        <w:pStyle w:val="Heading2"/>
-      </w:pPr>
       <w:r>
         <w:lastRenderedPageBreak/>
         <w:t>References</w:t>
@@ -251,19 +198,17 @@
       <w:bookmarkStart w:id="8" w:name="X0a265668b0f71ca604156d303a966b7dac089e1"/>
       <w:bookmarkStart w:id="9" w:name="refs"/>
       <w:r>
-        <w:t>Example of a reference (</w:t>
-      </w:r>
-      <w:r>
-        <w:t>Bibliography</w:t>
-      </w:r>
-      <w:r>
-        <w:t xml:space="preserve"> style)</w:t>
+        <w:t>Example of a reference (Bibliography style)</w:t>
       </w:r>
     </w:p>
     <w:bookmarkEnd w:id="7"/>
     <w:bookmarkEnd w:id="8"/>
     <w:bookmarkEnd w:id="9"/>
-    <w:p/>
+    <w:p>
+      <w:pPr>
+        <w:spacing w:line="480" w:lineRule="auto"/>
+      </w:pPr>
+    </w:p>
     <w:sectPr>
       <w:pgSz w:w="12240" w:h="15840"/>
       <w:pgMar w:top="1440" w:right="1440" w:bottom="1440" w:left="1440" w:header="720" w:footer="720" w:gutter="0"/>
@@ -322,7 +267,7 @@
   <w:abstractNum w:abstractNumId="0" w15:restartNumberingAfterBreak="0">
     <w:nsid w:val="FFFFFF7C"/>
     <w:multiLevelType w:val="singleLevel"/>
-    <w:tmpl w:val="15129216"/>
+    <w:tmpl w:val="8E6ADB16"/>
     <w:lvl w:ilvl="0">
       <w:start w:val="1"/>
       <w:numFmt w:val="decimal"/>
@@ -339,7 +284,7 @@
   <w:abstractNum w:abstractNumId="1" w15:restartNumberingAfterBreak="0">
     <w:nsid w:val="FFFFFF7D"/>
     <w:multiLevelType w:val="singleLevel"/>
-    <w:tmpl w:val="E968E118"/>
+    <w:tmpl w:val="C792CB72"/>
     <w:lvl w:ilvl="0">
       <w:start w:val="1"/>
       <w:numFmt w:val="decimal"/>
@@ -356,7 +301,7 @@
   <w:abstractNum w:abstractNumId="2" w15:restartNumberingAfterBreak="0">
     <w:nsid w:val="FFFFFF7E"/>
     <w:multiLevelType w:val="singleLevel"/>
-    <w:tmpl w:val="E5FEF32E"/>
+    <w:tmpl w:val="5B4AA60C"/>
     <w:lvl w:ilvl="0">
       <w:start w:val="1"/>
       <w:numFmt w:val="decimal"/>
@@ -373,7 +318,7 @@
   <w:abstractNum w:abstractNumId="3" w15:restartNumberingAfterBreak="0">
     <w:nsid w:val="FFFFFF7F"/>
     <w:multiLevelType w:val="singleLevel"/>
-    <w:tmpl w:val="CC74F6B4"/>
+    <w:tmpl w:val="21A641E4"/>
     <w:lvl w:ilvl="0">
       <w:start w:val="1"/>
       <w:numFmt w:val="decimal"/>
@@ -390,7 +335,7 @@
   <w:abstractNum w:abstractNumId="4" w15:restartNumberingAfterBreak="0">
     <w:nsid w:val="FFFFFF80"/>
     <w:multiLevelType w:val="singleLevel"/>
-    <w:tmpl w:val="6F9AC054"/>
+    <w:tmpl w:val="C8329E00"/>
     <w:lvl w:ilvl="0">
       <w:start w:val="1"/>
       <w:numFmt w:val="bullet"/>
@@ -410,7 +355,7 @@
   <w:abstractNum w:abstractNumId="5" w15:restartNumberingAfterBreak="0">
     <w:nsid w:val="FFFFFF81"/>
     <w:multiLevelType w:val="singleLevel"/>
-    <w:tmpl w:val="D652AFCE"/>
+    <w:tmpl w:val="B3681B40"/>
     <w:lvl w:ilvl="0">
       <w:start w:val="1"/>
       <w:numFmt w:val="bullet"/>
@@ -430,7 +375,7 @@
   <w:abstractNum w:abstractNumId="6" w15:restartNumberingAfterBreak="0">
     <w:nsid w:val="FFFFFF82"/>
     <w:multiLevelType w:val="singleLevel"/>
-    <w:tmpl w:val="08A2910E"/>
+    <w:tmpl w:val="DF5692A2"/>
     <w:lvl w:ilvl="0">
       <w:start w:val="1"/>
       <w:numFmt w:val="bullet"/>
@@ -450,7 +395,7 @@
   <w:abstractNum w:abstractNumId="7" w15:restartNumberingAfterBreak="0">
     <w:nsid w:val="FFFFFF83"/>
     <w:multiLevelType w:val="singleLevel"/>
-    <w:tmpl w:val="471E97AE"/>
+    <w:tmpl w:val="FC249F8A"/>
     <w:lvl w:ilvl="0">
       <w:start w:val="1"/>
       <w:numFmt w:val="bullet"/>
@@ -470,7 +415,7 @@
   <w:abstractNum w:abstractNumId="8" w15:restartNumberingAfterBreak="0">
     <w:nsid w:val="FFFFFF88"/>
     <w:multiLevelType w:val="singleLevel"/>
-    <w:tmpl w:val="EFD45CB2"/>
+    <w:tmpl w:val="F05C8170"/>
     <w:lvl w:ilvl="0">
       <w:start w:val="1"/>
       <w:numFmt w:val="decimal"/>
@@ -487,7 +432,7 @@
   <w:abstractNum w:abstractNumId="9" w15:restartNumberingAfterBreak="0">
     <w:nsid w:val="FFFFFF89"/>
     <w:multiLevelType w:val="singleLevel"/>
-    <w:tmpl w:val="6260875A"/>
+    <w:tmpl w:val="6762807E"/>
     <w:lvl w:ilvl="0">
       <w:start w:val="1"/>
       <w:numFmt w:val="bullet"/>
@@ -1034,14 +979,14 @@
     <w:uiPriority w:val="9"/>
     <w:unhideWhenUsed/>
     <w:qFormat/>
-    <w:rsid w:val="00BC6506"/>
+    <w:rsid w:val="00CE1616"/>
     <w:pPr>
       <w:keepNext/>
       <w:overflowPunct w:val="0"/>
       <w:autoSpaceDE w:val="0"/>
       <w:autoSpaceDN w:val="0"/>
       <w:adjustRightInd w:val="0"/>
-      <w:spacing w:before="240" w:after="180" w:line="360" w:lineRule="auto"/>
+      <w:spacing w:before="240" w:after="180" w:line="480" w:lineRule="auto"/>
       <w:textAlignment w:val="baseline"/>
       <w:outlineLvl w:val="1"/>
     </w:pPr>
@@ -1059,14 +1004,14 @@
     <w:uiPriority w:val="9"/>
     <w:unhideWhenUsed/>
     <w:qFormat/>
-    <w:rsid w:val="00BC6506"/>
+    <w:rsid w:val="00CE1616"/>
     <w:pPr>
       <w:keepNext/>
       <w:overflowPunct w:val="0"/>
       <w:autoSpaceDE w:val="0"/>
       <w:autoSpaceDN w:val="0"/>
       <w:adjustRightInd w:val="0"/>
-      <w:spacing w:before="240" w:after="180" w:line="360" w:lineRule="auto"/>
+      <w:spacing w:before="240" w:after="180" w:line="480" w:lineRule="auto"/>
       <w:textAlignment w:val="baseline"/>
       <w:outlineLvl w:val="2"/>
     </w:pPr>
@@ -1220,8 +1165,9 @@
     <w:basedOn w:val="Normal"/>
     <w:link w:val="BodyTextChar"/>
     <w:qFormat/>
-    <w:pPr>
-      <w:spacing w:before="180" w:after="180"/>
+    <w:rsid w:val="00937BC2"/>
+    <w:pPr>
+      <w:spacing w:before="180" w:after="180" w:line="480" w:lineRule="auto"/>
     </w:pPr>
   </w:style>
   <w:style w:type="paragraph" w:customStyle="1" w:styleId="FirstParagraph">
@@ -1229,6 +1175,7 @@
     <w:basedOn w:val="BodyText"/>
     <w:next w:val="BodyText"/>
     <w:qFormat/>
+    <w:rsid w:val="00CE1616"/>
   </w:style>
   <w:style w:type="paragraph" w:customStyle="1" w:styleId="Compact">
     <w:name w:val="Compact"/>
@@ -1324,19 +1271,17 @@
     <w:name w:val="Bibliography"/>
     <w:basedOn w:val="Normal"/>
     <w:qFormat/>
-    <w:rsid w:val="00BC6506"/>
+    <w:rsid w:val="009A5DCE"/>
     <w:pPr>
       <w:overflowPunct w:val="0"/>
       <w:autoSpaceDE w:val="0"/>
       <w:autoSpaceDN w:val="0"/>
       <w:adjustRightInd w:val="0"/>
-      <w:spacing w:after="0" w:line="360" w:lineRule="auto"/>
+      <w:spacing w:after="0" w:line="480" w:lineRule="auto"/>
       <w:textAlignment w:val="baseline"/>
     </w:pPr>
     <w:rPr>
-      <w:rFonts w:ascii="Times New Roman" w:eastAsia="Times New Roman" w:hAnsi="Times New Roman" w:cs="Times New Roman"/>
-      <w:sz w:val="20"/>
-      <w:szCs w:val="20"/>
+      <w:rFonts w:eastAsia="Times New Roman" w:cs="Times New Roman"/>
       <w:lang w:eastAsia="de-DE"/>
     </w:rPr>
   </w:style>
@@ -1829,7 +1774,7 @@
     <w:name w:val="Body Text Char"/>
     <w:basedOn w:val="DefaultParagraphFont"/>
     <w:link w:val="BodyText"/>
-    <w:rsid w:val="00F862FB"/>
+    <w:rsid w:val="00937BC2"/>
   </w:style>
   <w:style w:type="paragraph" w:styleId="Footer">
     <w:name w:val="footer"/>

</xml_diff>

<commit_message>
[Feature] add edits from co-authors
</commit_message>
<xml_diff>
--- a/CV-Heart/Write up/template.docx
+++ b/CV-Heart/Write up/template.docx
@@ -1,22 +1,36 @@
 
 <file path=word/document.xml><?xml version="1.0" encoding="utf-8"?>
-<w:document xmlns:wpc="http://schemas.microsoft.com/office/word/2010/wordprocessingCanvas" xmlns:cx="http://schemas.microsoft.com/office/drawing/2014/chartex" xmlns:cx1="http://schemas.microsoft.com/office/drawing/2015/9/8/chartex" xmlns:cx2="http://schemas.microsoft.com/office/drawing/2015/10/21/chartex" xmlns:cx3="http://schemas.microsoft.com/office/drawing/2016/5/9/chartex" xmlns:cx4="http://schemas.microsoft.com/office/drawing/2016/5/10/chartex" xmlns:cx5="http://schemas.microsoft.com/office/drawing/2016/5/11/chartex" xmlns:cx6="http://schemas.microsoft.com/office/drawing/2016/5/12/chartex" xmlns:cx7="http://schemas.microsoft.com/office/drawing/2016/5/13/chartex" xmlns:cx8="http://schemas.microsoft.com/office/drawing/2016/5/14/chartex" xmlns:mc="http://schemas.openxmlformats.org/markup-compatibility/2006" xmlns:aink="http://schemas.microsoft.com/office/drawing/2016/ink" xmlns:am3d="http://schemas.microsoft.com/office/drawing/2017/model3d" xmlns:o="urn:schemas-microsoft-com:office:office" xmlns:r="http://schemas.openxmlformats.org/officeDocument/2006/relationships" xmlns:m="http://schemas.openxmlformats.org/officeDocument/2006/math" xmlns:v="urn:schemas-microsoft-com:vml" xmlns:wp14="http://schemas.microsoft.com/office/word/2010/wordprocessingDrawing" xmlns:wp="http://schemas.openxmlformats.org/drawingml/2006/wordprocessingDrawing" xmlns:w10="urn:schemas-microsoft-com:office:word" xmlns:w="http://schemas.openxmlformats.org/wordprocessingml/2006/main" xmlns:w14="http://schemas.microsoft.com/office/word/2010/wordml" xmlns:w15="http://schemas.microsoft.com/office/word/2012/wordml" xmlns:w16cex="http://schemas.microsoft.com/office/word/2018/wordml/cex" xmlns:w16cid="http://schemas.microsoft.com/office/word/2016/wordml/cid" xmlns:w16="http://schemas.microsoft.com/office/word/2018/wordml" xmlns:w16se="http://schemas.microsoft.com/office/word/2015/wordml/symex" xmlns:wpg="http://schemas.microsoft.com/office/word/2010/wordprocessingGroup" xmlns:wpi="http://schemas.microsoft.com/office/word/2010/wordprocessingInk" xmlns:wne="http://schemas.microsoft.com/office/word/2006/wordml" xmlns:wps="http://schemas.microsoft.com/office/word/2010/wordprocessingShape" mc:Ignorable="w14 w15 w16se w16cid w16 w16cex wp14">
+<w:document xmlns:wpc="http://schemas.microsoft.com/office/word/2010/wordprocessingCanvas" xmlns:cx="http://schemas.microsoft.com/office/drawing/2014/chartex" xmlns:cx1="http://schemas.microsoft.com/office/drawing/2015/9/8/chartex" xmlns:cx2="http://schemas.microsoft.com/office/drawing/2015/10/21/chartex" xmlns:cx3="http://schemas.microsoft.com/office/drawing/2016/5/9/chartex" xmlns:cx4="http://schemas.microsoft.com/office/drawing/2016/5/10/chartex" xmlns:cx5="http://schemas.microsoft.com/office/drawing/2016/5/11/chartex" xmlns:cx6="http://schemas.microsoft.com/office/drawing/2016/5/12/chartex" xmlns:cx7="http://schemas.microsoft.com/office/drawing/2016/5/13/chartex" xmlns:cx8="http://schemas.microsoft.com/office/drawing/2016/5/14/chartex" xmlns:mc="http://schemas.openxmlformats.org/markup-compatibility/2006" xmlns:aink="http://schemas.microsoft.com/office/drawing/2016/ink" xmlns:am3d="http://schemas.microsoft.com/office/drawing/2017/model3d" xmlns:o="urn:schemas-microsoft-com:office:office" xmlns:r="http://schemas.openxmlformats.org/officeDocument/2006/relationships" xmlns:m="http://schemas.openxmlformats.org/officeDocument/2006/math" xmlns:v="urn:schemas-microsoft-com:vml" xmlns:wp14="http://schemas.microsoft.com/office/word/2010/wordprocessingDrawing" xmlns:wp="http://schemas.openxmlformats.org/drawingml/2006/wordprocessingDrawing" xmlns:w10="urn:schemas-microsoft-com:office:word" xmlns:w="http://schemas.openxmlformats.org/wordprocessingml/2006/main" xmlns:w14="http://schemas.microsoft.com/office/word/2010/wordml" xmlns:w15="http://schemas.microsoft.com/office/word/2012/wordml" xmlns:w16cex="http://schemas.microsoft.com/office/word/2018/wordml/cex" xmlns:w16cid="http://schemas.microsoft.com/office/word/2016/wordml/cid" xmlns:w16="http://schemas.microsoft.com/office/word/2018/wordml" xmlns:w16sdtdh="http://schemas.microsoft.com/office/word/2020/wordml/sdtdatahash" xmlns:w16se="http://schemas.microsoft.com/office/word/2015/wordml/symex" xmlns:wpg="http://schemas.microsoft.com/office/word/2010/wordprocessingGroup" xmlns:wpi="http://schemas.microsoft.com/office/word/2010/wordprocessingInk" xmlns:wne="http://schemas.microsoft.com/office/word/2006/wordml" xmlns:wps="http://schemas.microsoft.com/office/word/2010/wordprocessingShape" mc:Ignorable="w14 w15 w16se w16cid w16 w16cex w16sdtdh wp14">
   <w:body>
     <w:p>
       <w:pPr>
         <w:pStyle w:val="Heading1"/>
         <w:spacing w:line="480" w:lineRule="auto"/>
+        <w:rPr>
+          <w:sz w:val="24"/>
+          <w:szCs w:val="24"/>
+        </w:rPr>
       </w:pPr>
       <w:r>
+        <w:rPr>
+          <w:sz w:val="24"/>
+          <w:szCs w:val="24"/>
+        </w:rPr>
         <w:t>Title</w:t>
       </w:r>
     </w:p>
     <w:p>
       <w:pPr>
         <w:pStyle w:val="Heading2"/>
+        <w:rPr>
+          <w:szCs w:val="24"/>
+        </w:rPr>
       </w:pPr>
       <w:bookmarkStart w:id="0" w:name="abstract"/>
       <w:r>
+        <w:rPr>
+          <w:szCs w:val="24"/>
+        </w:rPr>
         <w:t>Abstract</w:t>
       </w:r>
     </w:p>
@@ -31,131 +45,215 @@
     <w:p>
       <w:pPr>
         <w:pStyle w:val="Heading2"/>
+        <w:rPr>
+          <w:szCs w:val="24"/>
+        </w:rPr>
       </w:pPr>
       <w:bookmarkStart w:id="1" w:name="introduction"/>
       <w:bookmarkEnd w:id="0"/>
       <w:r>
+        <w:rPr>
+          <w:szCs w:val="24"/>
+        </w:rPr>
         <w:lastRenderedPageBreak/>
         <w:t>Introduction</w:t>
       </w:r>
       <w:r>
+        <w:rPr>
+          <w:szCs w:val="24"/>
+        </w:rPr>
         <w:t xml:space="preserve"> (heading #1)</w:t>
       </w:r>
     </w:p>
     <w:p>
       <w:pPr>
         <w:pStyle w:val="BodyText"/>
+        <w:rPr>
+          <w:rFonts w:ascii="Times New Roman" w:hAnsi="Times New Roman" w:cs="Times New Roman"/>
+        </w:rPr>
       </w:pPr>
       <w:r>
+        <w:rPr>
+          <w:rFonts w:ascii="Times New Roman" w:hAnsi="Times New Roman" w:cs="Times New Roman"/>
+        </w:rPr>
         <w:t xml:space="preserve">Main text </w:t>
       </w:r>
     </w:p>
     <w:p>
       <w:pPr>
         <w:pStyle w:val="Heading2"/>
+        <w:rPr>
+          <w:szCs w:val="24"/>
+        </w:rPr>
       </w:pPr>
       <w:bookmarkStart w:id="2" w:name="background"/>
       <w:bookmarkEnd w:id="1"/>
       <w:r>
+        <w:rPr>
+          <w:szCs w:val="24"/>
+        </w:rPr>
         <w:t>Background</w:t>
       </w:r>
       <w:r>
+        <w:rPr>
+          <w:szCs w:val="24"/>
+        </w:rPr>
         <w:t xml:space="preserve"> (heading #1)</w:t>
       </w:r>
     </w:p>
     <w:p>
       <w:pPr>
         <w:pStyle w:val="Heading3"/>
+        <w:rPr>
+          <w:szCs w:val="24"/>
+        </w:rPr>
       </w:pPr>
       <w:bookmarkStart w:id="3" w:name="cleaning-and-transforming-cchs-data"/>
       <w:r>
+        <w:rPr>
+          <w:szCs w:val="24"/>
+        </w:rPr>
         <w:t>Sub-heading (heading #2)</w:t>
       </w:r>
     </w:p>
     <w:p>
       <w:pPr>
         <w:pStyle w:val="BodyText"/>
+        <w:rPr>
+          <w:rFonts w:ascii="Times New Roman" w:hAnsi="Times New Roman" w:cs="Times New Roman"/>
+        </w:rPr>
       </w:pPr>
       <w:bookmarkStart w:id="4" w:name="methods"/>
       <w:bookmarkEnd w:id="2"/>
       <w:bookmarkEnd w:id="3"/>
       <w:r>
+        <w:rPr>
+          <w:rFonts w:ascii="Times New Roman" w:hAnsi="Times New Roman" w:cs="Times New Roman"/>
+        </w:rPr>
         <w:t xml:space="preserve">Main text </w:t>
       </w:r>
     </w:p>
     <w:p>
       <w:pPr>
         <w:pStyle w:val="Heading2"/>
+        <w:rPr>
+          <w:szCs w:val="24"/>
+        </w:rPr>
       </w:pPr>
       <w:r>
+        <w:rPr>
+          <w:szCs w:val="24"/>
+        </w:rPr>
         <w:t>Methods</w:t>
       </w:r>
       <w:r>
+        <w:rPr>
+          <w:szCs w:val="24"/>
+        </w:rPr>
         <w:t xml:space="preserve"> (heading #1)</w:t>
       </w:r>
     </w:p>
     <w:p>
       <w:pPr>
         <w:pStyle w:val="Heading3"/>
+        <w:rPr>
+          <w:szCs w:val="24"/>
+        </w:rPr>
       </w:pPr>
       <w:bookmarkStart w:id="5" w:name="results"/>
       <w:bookmarkEnd w:id="4"/>
       <w:r>
+        <w:rPr>
+          <w:szCs w:val="24"/>
+        </w:rPr>
         <w:t>Sub-heading (heading #2)</w:t>
       </w:r>
     </w:p>
     <w:p>
       <w:pPr>
         <w:pStyle w:val="BodyText"/>
+        <w:rPr>
+          <w:rFonts w:ascii="Times New Roman" w:hAnsi="Times New Roman" w:cs="Times New Roman"/>
+        </w:rPr>
       </w:pPr>
       <w:r>
+        <w:rPr>
+          <w:rFonts w:ascii="Times New Roman" w:hAnsi="Times New Roman" w:cs="Times New Roman"/>
+        </w:rPr>
         <w:t xml:space="preserve">Main text </w:t>
       </w:r>
     </w:p>
     <w:p>
       <w:pPr>
         <w:pStyle w:val="Heading2"/>
+        <w:rPr>
+          <w:szCs w:val="24"/>
+        </w:rPr>
       </w:pPr>
       <w:r>
+        <w:rPr>
+          <w:szCs w:val="24"/>
+        </w:rPr>
         <w:t>Results</w:t>
       </w:r>
     </w:p>
     <w:p>
       <w:pPr>
         <w:pStyle w:val="Heading3"/>
+        <w:rPr>
+          <w:szCs w:val="24"/>
+        </w:rPr>
       </w:pPr>
       <w:r>
-        <w:t>Sub-</w:t>
+        <w:rPr>
+          <w:szCs w:val="24"/>
+        </w:rPr>
+        <w:t>Sub-heading (heading #2)</w:t>
       </w:r>
-      <w:r>
-        <w:t>heading (heading #2)</w:t>
-      </w:r>
     </w:p>
     <w:p>
       <w:pPr>
         <w:pStyle w:val="BodyText"/>
+        <w:rPr>
+          <w:rFonts w:ascii="Times New Roman" w:hAnsi="Times New Roman" w:cs="Times New Roman"/>
+        </w:rPr>
       </w:pPr>
       <w:bookmarkStart w:id="6" w:name="discussion"/>
       <w:bookmarkEnd w:id="5"/>
       <w:r>
+        <w:rPr>
+          <w:rFonts w:ascii="Times New Roman" w:hAnsi="Times New Roman" w:cs="Times New Roman"/>
+        </w:rPr>
         <w:t xml:space="preserve">Main text </w:t>
       </w:r>
     </w:p>
     <w:p>
       <w:pPr>
         <w:pStyle w:val="Heading2"/>
+        <w:rPr>
+          <w:szCs w:val="24"/>
+        </w:rPr>
       </w:pPr>
       <w:r>
+        <w:rPr>
+          <w:szCs w:val="24"/>
+        </w:rPr>
         <w:t>Discussion</w:t>
       </w:r>
     </w:p>
     <w:p>
       <w:pPr>
         <w:pStyle w:val="BodyText"/>
+        <w:rPr>
+          <w:rFonts w:ascii="Times New Roman" w:hAnsi="Times New Roman" w:cs="Times New Roman"/>
+        </w:rPr>
       </w:pPr>
       <w:bookmarkStart w:id="7" w:name="references"/>
       <w:bookmarkEnd w:id="6"/>
       <w:r>
+        <w:rPr>
+          <w:rFonts w:ascii="Times New Roman" w:hAnsi="Times New Roman" w:cs="Times New Roman"/>
+        </w:rPr>
         <w:t xml:space="preserve">Main text </w:t>
       </w:r>
     </w:p>
@@ -219,7 +317,7 @@
 </file>
 
 <file path=word/endnotes.xml><?xml version="1.0" encoding="utf-8"?>
-<w:endnotes xmlns:wpc="http://schemas.microsoft.com/office/word/2010/wordprocessingCanvas" xmlns:cx="http://schemas.microsoft.com/office/drawing/2014/chartex" xmlns:cx1="http://schemas.microsoft.com/office/drawing/2015/9/8/chartex" xmlns:cx2="http://schemas.microsoft.com/office/drawing/2015/10/21/chartex" xmlns:cx3="http://schemas.microsoft.com/office/drawing/2016/5/9/chartex" xmlns:cx4="http://schemas.microsoft.com/office/drawing/2016/5/10/chartex" xmlns:cx5="http://schemas.microsoft.com/office/drawing/2016/5/11/chartex" xmlns:cx6="http://schemas.microsoft.com/office/drawing/2016/5/12/chartex" xmlns:cx7="http://schemas.microsoft.com/office/drawing/2016/5/13/chartex" xmlns:cx8="http://schemas.microsoft.com/office/drawing/2016/5/14/chartex" xmlns:mc="http://schemas.openxmlformats.org/markup-compatibility/2006" xmlns:aink="http://schemas.microsoft.com/office/drawing/2016/ink" xmlns:am3d="http://schemas.microsoft.com/office/drawing/2017/model3d" xmlns:o="urn:schemas-microsoft-com:office:office" xmlns:r="http://schemas.openxmlformats.org/officeDocument/2006/relationships" xmlns:m="http://schemas.openxmlformats.org/officeDocument/2006/math" xmlns:v="urn:schemas-microsoft-com:vml" xmlns:wp14="http://schemas.microsoft.com/office/word/2010/wordprocessingDrawing" xmlns:wp="http://schemas.openxmlformats.org/drawingml/2006/wordprocessingDrawing" xmlns:w10="urn:schemas-microsoft-com:office:word" xmlns:w="http://schemas.openxmlformats.org/wordprocessingml/2006/main" xmlns:w14="http://schemas.microsoft.com/office/word/2010/wordml" xmlns:w15="http://schemas.microsoft.com/office/word/2012/wordml" xmlns:w16cex="http://schemas.microsoft.com/office/word/2018/wordml/cex" xmlns:w16cid="http://schemas.microsoft.com/office/word/2016/wordml/cid" xmlns:w16="http://schemas.microsoft.com/office/word/2018/wordml" xmlns:w16se="http://schemas.microsoft.com/office/word/2015/wordml/symex" xmlns:wpg="http://schemas.microsoft.com/office/word/2010/wordprocessingGroup" xmlns:wpi="http://schemas.microsoft.com/office/word/2010/wordprocessingInk" xmlns:wne="http://schemas.microsoft.com/office/word/2006/wordml" xmlns:wps="http://schemas.microsoft.com/office/word/2010/wordprocessingShape" mc:Ignorable="w14 w15 w16se w16cid w16 w16cex wp14">
+<w:endnotes xmlns:wpc="http://schemas.microsoft.com/office/word/2010/wordprocessingCanvas" xmlns:cx="http://schemas.microsoft.com/office/drawing/2014/chartex" xmlns:cx1="http://schemas.microsoft.com/office/drawing/2015/9/8/chartex" xmlns:cx2="http://schemas.microsoft.com/office/drawing/2015/10/21/chartex" xmlns:cx3="http://schemas.microsoft.com/office/drawing/2016/5/9/chartex" xmlns:cx4="http://schemas.microsoft.com/office/drawing/2016/5/10/chartex" xmlns:cx5="http://schemas.microsoft.com/office/drawing/2016/5/11/chartex" xmlns:cx6="http://schemas.microsoft.com/office/drawing/2016/5/12/chartex" xmlns:cx7="http://schemas.microsoft.com/office/drawing/2016/5/13/chartex" xmlns:cx8="http://schemas.microsoft.com/office/drawing/2016/5/14/chartex" xmlns:mc="http://schemas.openxmlformats.org/markup-compatibility/2006" xmlns:aink="http://schemas.microsoft.com/office/drawing/2016/ink" xmlns:am3d="http://schemas.microsoft.com/office/drawing/2017/model3d" xmlns:o="urn:schemas-microsoft-com:office:office" xmlns:r="http://schemas.openxmlformats.org/officeDocument/2006/relationships" xmlns:m="http://schemas.openxmlformats.org/officeDocument/2006/math" xmlns:v="urn:schemas-microsoft-com:vml" xmlns:wp14="http://schemas.microsoft.com/office/word/2010/wordprocessingDrawing" xmlns:wp="http://schemas.openxmlformats.org/drawingml/2006/wordprocessingDrawing" xmlns:w10="urn:schemas-microsoft-com:office:word" xmlns:w="http://schemas.openxmlformats.org/wordprocessingml/2006/main" xmlns:w14="http://schemas.microsoft.com/office/word/2010/wordml" xmlns:w15="http://schemas.microsoft.com/office/word/2012/wordml" xmlns:w16cex="http://schemas.microsoft.com/office/word/2018/wordml/cex" xmlns:w16cid="http://schemas.microsoft.com/office/word/2016/wordml/cid" xmlns:w16="http://schemas.microsoft.com/office/word/2018/wordml" xmlns:w16sdtdh="http://schemas.microsoft.com/office/word/2020/wordml/sdtdatahash" xmlns:w16se="http://schemas.microsoft.com/office/word/2015/wordml/symex" xmlns:wpg="http://schemas.microsoft.com/office/word/2010/wordprocessingGroup" xmlns:wpi="http://schemas.microsoft.com/office/word/2010/wordprocessingInk" xmlns:wne="http://schemas.microsoft.com/office/word/2006/wordml" xmlns:wps="http://schemas.microsoft.com/office/word/2010/wordprocessingShape" mc:Ignorable="w14 w15 w16se w16cid w16 w16cex w16sdtdh wp14">
   <w:endnote w:type="separator" w:id="-1">
     <w:p>
       <w:pPr>
@@ -244,7 +342,7 @@
 </file>
 
 <file path=word/footnotes.xml><?xml version="1.0" encoding="utf-8"?>
-<w:footnotes xmlns:wpc="http://schemas.microsoft.com/office/word/2010/wordprocessingCanvas" xmlns:cx="http://schemas.microsoft.com/office/drawing/2014/chartex" xmlns:cx1="http://schemas.microsoft.com/office/drawing/2015/9/8/chartex" xmlns:cx2="http://schemas.microsoft.com/office/drawing/2015/10/21/chartex" xmlns:cx3="http://schemas.microsoft.com/office/drawing/2016/5/9/chartex" xmlns:cx4="http://schemas.microsoft.com/office/drawing/2016/5/10/chartex" xmlns:cx5="http://schemas.microsoft.com/office/drawing/2016/5/11/chartex" xmlns:cx6="http://schemas.microsoft.com/office/drawing/2016/5/12/chartex" xmlns:cx7="http://schemas.microsoft.com/office/drawing/2016/5/13/chartex" xmlns:cx8="http://schemas.microsoft.com/office/drawing/2016/5/14/chartex" xmlns:mc="http://schemas.openxmlformats.org/markup-compatibility/2006" xmlns:aink="http://schemas.microsoft.com/office/drawing/2016/ink" xmlns:am3d="http://schemas.microsoft.com/office/drawing/2017/model3d" xmlns:o="urn:schemas-microsoft-com:office:office" xmlns:r="http://schemas.openxmlformats.org/officeDocument/2006/relationships" xmlns:m="http://schemas.openxmlformats.org/officeDocument/2006/math" xmlns:v="urn:schemas-microsoft-com:vml" xmlns:wp14="http://schemas.microsoft.com/office/word/2010/wordprocessingDrawing" xmlns:wp="http://schemas.openxmlformats.org/drawingml/2006/wordprocessingDrawing" xmlns:w10="urn:schemas-microsoft-com:office:word" xmlns:w="http://schemas.openxmlformats.org/wordprocessingml/2006/main" xmlns:w14="http://schemas.microsoft.com/office/word/2010/wordml" xmlns:w15="http://schemas.microsoft.com/office/word/2012/wordml" xmlns:w16cex="http://schemas.microsoft.com/office/word/2018/wordml/cex" xmlns:w16cid="http://schemas.microsoft.com/office/word/2016/wordml/cid" xmlns:w16="http://schemas.microsoft.com/office/word/2018/wordml" xmlns:w16se="http://schemas.microsoft.com/office/word/2015/wordml/symex" xmlns:wpg="http://schemas.microsoft.com/office/word/2010/wordprocessingGroup" xmlns:wpi="http://schemas.microsoft.com/office/word/2010/wordprocessingInk" xmlns:wne="http://schemas.microsoft.com/office/word/2006/wordml" xmlns:wps="http://schemas.microsoft.com/office/word/2010/wordprocessingShape" mc:Ignorable="w14 w15 w16se w16cid w16 w16cex wp14">
+<w:footnotes xmlns:wpc="http://schemas.microsoft.com/office/word/2010/wordprocessingCanvas" xmlns:cx="http://schemas.microsoft.com/office/drawing/2014/chartex" xmlns:cx1="http://schemas.microsoft.com/office/drawing/2015/9/8/chartex" xmlns:cx2="http://schemas.microsoft.com/office/drawing/2015/10/21/chartex" xmlns:cx3="http://schemas.microsoft.com/office/drawing/2016/5/9/chartex" xmlns:cx4="http://schemas.microsoft.com/office/drawing/2016/5/10/chartex" xmlns:cx5="http://schemas.microsoft.com/office/drawing/2016/5/11/chartex" xmlns:cx6="http://schemas.microsoft.com/office/drawing/2016/5/12/chartex" xmlns:cx7="http://schemas.microsoft.com/office/drawing/2016/5/13/chartex" xmlns:cx8="http://schemas.microsoft.com/office/drawing/2016/5/14/chartex" xmlns:mc="http://schemas.openxmlformats.org/markup-compatibility/2006" xmlns:aink="http://schemas.microsoft.com/office/drawing/2016/ink" xmlns:am3d="http://schemas.microsoft.com/office/drawing/2017/model3d" xmlns:o="urn:schemas-microsoft-com:office:office" xmlns:r="http://schemas.openxmlformats.org/officeDocument/2006/relationships" xmlns:m="http://schemas.openxmlformats.org/officeDocument/2006/math" xmlns:v="urn:schemas-microsoft-com:vml" xmlns:wp14="http://schemas.microsoft.com/office/word/2010/wordprocessingDrawing" xmlns:wp="http://schemas.openxmlformats.org/drawingml/2006/wordprocessingDrawing" xmlns:w10="urn:schemas-microsoft-com:office:word" xmlns:w="http://schemas.openxmlformats.org/wordprocessingml/2006/main" xmlns:w14="http://schemas.microsoft.com/office/word/2010/wordml" xmlns:w15="http://schemas.microsoft.com/office/word/2012/wordml" xmlns:w16cex="http://schemas.microsoft.com/office/word/2018/wordml/cex" xmlns:w16cid="http://schemas.microsoft.com/office/word/2016/wordml/cid" xmlns:w16="http://schemas.microsoft.com/office/word/2018/wordml" xmlns:w16sdtdh="http://schemas.microsoft.com/office/word/2020/wordml/sdtdatahash" xmlns:w16se="http://schemas.microsoft.com/office/word/2015/wordml/symex" xmlns:wpg="http://schemas.microsoft.com/office/word/2010/wordprocessingGroup" xmlns:wpi="http://schemas.microsoft.com/office/word/2010/wordprocessingInk" xmlns:wne="http://schemas.microsoft.com/office/word/2006/wordml" xmlns:wps="http://schemas.microsoft.com/office/word/2010/wordprocessingShape" mc:Ignorable="w14 w15 w16se w16cid w16 w16cex w16sdtdh wp14">
   <w:footnote w:type="separator" w:id="-1">
     <w:p>
       <w:r>
@@ -263,7 +361,7 @@
 </file>
 
 <file path=word/numbering.xml><?xml version="1.0" encoding="utf-8"?>
-<w:numbering xmlns:wpc="http://schemas.microsoft.com/office/word/2010/wordprocessingCanvas" xmlns:cx="http://schemas.microsoft.com/office/drawing/2014/chartex" xmlns:cx1="http://schemas.microsoft.com/office/drawing/2015/9/8/chartex" xmlns:cx2="http://schemas.microsoft.com/office/drawing/2015/10/21/chartex" xmlns:cx3="http://schemas.microsoft.com/office/drawing/2016/5/9/chartex" xmlns:cx4="http://schemas.microsoft.com/office/drawing/2016/5/10/chartex" xmlns:cx5="http://schemas.microsoft.com/office/drawing/2016/5/11/chartex" xmlns:cx6="http://schemas.microsoft.com/office/drawing/2016/5/12/chartex" xmlns:cx7="http://schemas.microsoft.com/office/drawing/2016/5/13/chartex" xmlns:cx8="http://schemas.microsoft.com/office/drawing/2016/5/14/chartex" xmlns:mc="http://schemas.openxmlformats.org/markup-compatibility/2006" xmlns:aink="http://schemas.microsoft.com/office/drawing/2016/ink" xmlns:am3d="http://schemas.microsoft.com/office/drawing/2017/model3d" xmlns:o="urn:schemas-microsoft-com:office:office" xmlns:r="http://schemas.openxmlformats.org/officeDocument/2006/relationships" xmlns:m="http://schemas.openxmlformats.org/officeDocument/2006/math" xmlns:v="urn:schemas-microsoft-com:vml" xmlns:wp14="http://schemas.microsoft.com/office/word/2010/wordprocessingDrawing" xmlns:wp="http://schemas.openxmlformats.org/drawingml/2006/wordprocessingDrawing" xmlns:w10="urn:schemas-microsoft-com:office:word" xmlns:w="http://schemas.openxmlformats.org/wordprocessingml/2006/main" xmlns:w14="http://schemas.microsoft.com/office/word/2010/wordml" xmlns:w15="http://schemas.microsoft.com/office/word/2012/wordml" xmlns:w16cex="http://schemas.microsoft.com/office/word/2018/wordml/cex" xmlns:w16cid="http://schemas.microsoft.com/office/word/2016/wordml/cid" xmlns:w16="http://schemas.microsoft.com/office/word/2018/wordml" xmlns:w16se="http://schemas.microsoft.com/office/word/2015/wordml/symex" xmlns:wpg="http://schemas.microsoft.com/office/word/2010/wordprocessingGroup" xmlns:wpi="http://schemas.microsoft.com/office/word/2010/wordprocessingInk" xmlns:wne="http://schemas.microsoft.com/office/word/2006/wordml" xmlns:wps="http://schemas.microsoft.com/office/word/2010/wordprocessingShape" mc:Ignorable="w14 w15 w16se w16cid w16 w16cex wp14">
+<w:numbering xmlns:wpc="http://schemas.microsoft.com/office/word/2010/wordprocessingCanvas" xmlns:cx="http://schemas.microsoft.com/office/drawing/2014/chartex" xmlns:cx1="http://schemas.microsoft.com/office/drawing/2015/9/8/chartex" xmlns:cx2="http://schemas.microsoft.com/office/drawing/2015/10/21/chartex" xmlns:cx3="http://schemas.microsoft.com/office/drawing/2016/5/9/chartex" xmlns:cx4="http://schemas.microsoft.com/office/drawing/2016/5/10/chartex" xmlns:cx5="http://schemas.microsoft.com/office/drawing/2016/5/11/chartex" xmlns:cx6="http://schemas.microsoft.com/office/drawing/2016/5/12/chartex" xmlns:cx7="http://schemas.microsoft.com/office/drawing/2016/5/13/chartex" xmlns:cx8="http://schemas.microsoft.com/office/drawing/2016/5/14/chartex" xmlns:mc="http://schemas.openxmlformats.org/markup-compatibility/2006" xmlns:aink="http://schemas.microsoft.com/office/drawing/2016/ink" xmlns:am3d="http://schemas.microsoft.com/office/drawing/2017/model3d" xmlns:o="urn:schemas-microsoft-com:office:office" xmlns:r="http://schemas.openxmlformats.org/officeDocument/2006/relationships" xmlns:m="http://schemas.openxmlformats.org/officeDocument/2006/math" xmlns:v="urn:schemas-microsoft-com:vml" xmlns:wp14="http://schemas.microsoft.com/office/word/2010/wordprocessingDrawing" xmlns:wp="http://schemas.openxmlformats.org/drawingml/2006/wordprocessingDrawing" xmlns:w10="urn:schemas-microsoft-com:office:word" xmlns:w="http://schemas.openxmlformats.org/wordprocessingml/2006/main" xmlns:w14="http://schemas.microsoft.com/office/word/2010/wordml" xmlns:w15="http://schemas.microsoft.com/office/word/2012/wordml" xmlns:w16cex="http://schemas.microsoft.com/office/word/2018/wordml/cex" xmlns:w16cid="http://schemas.microsoft.com/office/word/2016/wordml/cid" xmlns:w16="http://schemas.microsoft.com/office/word/2018/wordml" xmlns:w16sdtdh="http://schemas.microsoft.com/office/word/2020/wordml/sdtdatahash" xmlns:w16se="http://schemas.microsoft.com/office/word/2015/wordml/symex" xmlns:wpg="http://schemas.microsoft.com/office/word/2010/wordprocessingGroup" xmlns:wpi="http://schemas.microsoft.com/office/word/2010/wordprocessingInk" xmlns:wne="http://schemas.microsoft.com/office/word/2006/wordml" xmlns:wps="http://schemas.microsoft.com/office/word/2010/wordprocessingShape" mc:Ignorable="w14 w15 w16se w16cid w16 w16cex w16sdtdh wp14">
   <w:abstractNum w:abstractNumId="0" w15:restartNumberingAfterBreak="0">
     <w:nsid w:val="FFFFFF7C"/>
     <w:multiLevelType w:val="singleLevel"/>
@@ -590,7 +688,7 @@
 </file>
 
 <file path=word/styles.xml><?xml version="1.0" encoding="utf-8"?>
-<w:styles xmlns:mc="http://schemas.openxmlformats.org/markup-compatibility/2006" xmlns:r="http://schemas.openxmlformats.org/officeDocument/2006/relationships" xmlns:w="http://schemas.openxmlformats.org/wordprocessingml/2006/main" xmlns:w14="http://schemas.microsoft.com/office/word/2010/wordml" xmlns:w15="http://schemas.microsoft.com/office/word/2012/wordml" xmlns:w16cex="http://schemas.microsoft.com/office/word/2018/wordml/cex" xmlns:w16cid="http://schemas.microsoft.com/office/word/2016/wordml/cid" xmlns:w16="http://schemas.microsoft.com/office/word/2018/wordml" xmlns:w16se="http://schemas.microsoft.com/office/word/2015/wordml/symex" mc:Ignorable="w14 w15 w16se w16cid w16 w16cex">
+<w:styles xmlns:mc="http://schemas.openxmlformats.org/markup-compatibility/2006" xmlns:r="http://schemas.openxmlformats.org/officeDocument/2006/relationships" xmlns:w="http://schemas.openxmlformats.org/wordprocessingml/2006/main" xmlns:w14="http://schemas.microsoft.com/office/word/2010/wordml" xmlns:w15="http://schemas.microsoft.com/office/word/2012/wordml" xmlns:w16cex="http://schemas.microsoft.com/office/word/2018/wordml/cex" xmlns:w16cid="http://schemas.microsoft.com/office/word/2016/wordml/cid" xmlns:w16="http://schemas.microsoft.com/office/word/2018/wordml" xmlns:w16sdtdh="http://schemas.microsoft.com/office/word/2020/wordml/sdtdatahash" xmlns:w16se="http://schemas.microsoft.com/office/word/2015/wordml/symex" mc:Ignorable="w14 w15 w16se w16cid w16 w16cex w16sdtdh">
   <w:docDefaults>
     <w:rPrDefault>
       <w:rPr>

</xml_diff>

<commit_message>
[Refactor] add final edits to manuscript
</commit_message>
<xml_diff>
--- a/CV-Heart/Write up/template.docx
+++ b/CV-Heart/Write up/template.docx
@@ -5,7 +5,7 @@
     <w:p>
       <w:pPr>
         <w:pStyle w:val="Heading1"/>
-        <w:spacing w:line="480" w:lineRule="auto"/>
+        <w:spacing w:line="240" w:lineRule="auto"/>
         <w:rPr>
           <w:sz w:val="24"/>
           <w:szCs w:val="24"/>
@@ -22,6 +22,7 @@
     <w:p>
       <w:pPr>
         <w:pStyle w:val="Heading2"/>
+        <w:spacing w:line="240" w:lineRule="auto"/>
         <w:rPr>
           <w:szCs w:val="24"/>
         </w:rPr>
@@ -36,8 +37,19 @@
     </w:p>
     <w:p>
       <w:pPr>
-        <w:spacing w:line="480" w:lineRule="auto"/>
-      </w:pPr>
+        <w:pStyle w:val="BodyText"/>
+        <w:rPr>
+          <w:lang w:eastAsia="de-DE"/>
+        </w:rPr>
+      </w:pPr>
+      <w:r>
+        <w:rPr>
+          <w:lang w:eastAsia="de-DE"/>
+        </w:rPr>
+        <w:t>Main text</w:t>
+      </w:r>
+    </w:p>
+    <w:p>
       <w:r>
         <w:br w:type="page"/>
       </w:r>

</xml_diff>